<commit_message>
Added a short presentation for project
</commit_message>
<xml_diff>
--- a/Refrences/Synopsis.docx
+++ b/Refrences/Synopsis.docx
@@ -903,12 +903,116 @@
         </w:rPr>
         <w:t>To study impact of various standard ml algorithms along with different data processing techniques in improving accuracy</w:t>
       </w:r>
-      <w:r>
-        <w:rPr>
-          <w:sz w:val="32"/>
-          <w:szCs w:val="32"/>
-        </w:rPr>
-        <w:br w:type="page"/>
+    </w:p>
+    <w:p>
+      <w:pPr>
+        <w:rPr>
+          <w:sz w:val="32"/>
+          <w:szCs w:val="32"/>
+        </w:rPr>
+      </w:pPr>
+    </w:p>
+    <w:p>
+      <w:pPr>
+        <w:rPr>
+          <w:sz w:val="32"/>
+          <w:szCs w:val="32"/>
+        </w:rPr>
+      </w:pPr>
+      <w:r>
+        <w:rPr>
+          <w:sz w:val="32"/>
+          <w:szCs w:val="32"/>
+        </w:rPr>
+        <w:t>Introduction:</w:t>
+      </w:r>
+    </w:p>
+    <w:p>
+      <w:pPr>
+        <w:rPr>
+          <w:sz w:val="32"/>
+          <w:szCs w:val="32"/>
+        </w:rPr>
+      </w:pPr>
+      <w:r>
+        <w:rPr>
+          <w:sz w:val="32"/>
+          <w:szCs w:val="32"/>
+        </w:rPr>
+        <w:t xml:space="preserve">Cyber bullying is the use of technology as a medium to bully someone. Social networking sites provide a fertile medium for bullies, and teens and young adults who use these sites are vulnerable to attack. Through machine learning, we can detect language, patterns used by bullies and their victims and develop rules to automatically detect cyber bullying content. Cyberbullying is harassing, threatening, embarrassing someone or making targeting </w:t>
+      </w:r>
+      <w:r>
+        <w:rPr>
+          <w:sz w:val="32"/>
+          <w:szCs w:val="32"/>
+        </w:rPr>
+        <w:t>sharing’s</w:t>
+      </w:r>
+      <w:r>
+        <w:rPr>
+          <w:sz w:val="32"/>
+          <w:szCs w:val="32"/>
+        </w:rPr>
+        <w:t xml:space="preserve"> about that person through technology. Cyberbullying actions, which are more common among young children and young people, can also be observed in adults. In such cases, severe legal sanctions are imposed on adults, such as prison sentences.</w:t>
+      </w:r>
+    </w:p>
+    <w:p>
+      <w:pPr>
+        <w:rPr>
+          <w:sz w:val="32"/>
+          <w:szCs w:val="32"/>
+        </w:rPr>
+      </w:pPr>
+      <w:r>
+        <w:rPr>
+          <w:sz w:val="32"/>
+          <w:szCs w:val="32"/>
+        </w:rPr>
+        <w:t xml:space="preserve"> In contrast to the typical “bullying” actions, there is no need for physical force or face-to-face communication for cyberbullying. Anyone using any device with an Internet connection can perform a cyberbullying action. Bullies can be anonymous, as well as from close friends of children and young people. Cyberbullying is the most common in these platforms: </w:t>
+      </w:r>
+    </w:p>
+    <w:p>
+      <w:pPr>
+        <w:rPr>
+          <w:sz w:val="32"/>
+          <w:szCs w:val="32"/>
+        </w:rPr>
+      </w:pPr>
+      <w:r>
+        <w:rPr>
+          <w:sz w:val="32"/>
+          <w:szCs w:val="32"/>
+        </w:rPr>
+        <w:sym w:font="Symbol" w:char="F0B7"/>
+      </w:r>
+      <w:r>
+        <w:rPr>
+          <w:sz w:val="32"/>
+          <w:szCs w:val="32"/>
+        </w:rPr>
+        <w:t xml:space="preserve"> Popular social networks like Facebook, Instagram, Twitter and Snapchat </w:t>
+      </w:r>
+    </w:p>
+    <w:p>
+      <w:pPr>
+        <w:rPr>
+          <w:sz w:val="32"/>
+          <w:szCs w:val="32"/>
+        </w:rPr>
+      </w:pPr>
+      <w:r>
+        <w:rPr>
+          <w:sz w:val="32"/>
+          <w:szCs w:val="32"/>
+        </w:rPr>
+        <w:sym w:font="Symbol" w:char="F0B7"/>
+      </w:r>
+      <w:r>
+        <w:rPr>
+          <w:sz w:val="32"/>
+          <w:szCs w:val="32"/>
+        </w:rPr>
+        <w:t xml:space="preserve"> Text messages sent via direct devices (SMS)</w:t>
       </w:r>
     </w:p>
     <w:p>
@@ -924,60 +1028,8 @@
           <w:szCs w:val="32"/>
         </w:rPr>
         <w:lastRenderedPageBreak/>
-        <w:t>Introduction:</w:t>
-      </w:r>
-    </w:p>
-    <w:p>
-      <w:pPr>
-        <w:rPr>
-          <w:sz w:val="32"/>
-          <w:szCs w:val="32"/>
-        </w:rPr>
-      </w:pPr>
-      <w:r>
-        <w:rPr>
-          <w:sz w:val="32"/>
-          <w:szCs w:val="32"/>
-        </w:rPr>
-        <w:t xml:space="preserve">Cyber bullying is the use of technology as a medium to bully someone. Social networking sites provide a fertile medium for bullies, and teens and young adults who use these sites are vulnerable to attack. Through machine learning, we can detect language, patterns used by bullies and their victims and develop rules to automatically detect cyber bullying content. Cyberbullying is harassing, threatening, embarrassing someone or making targeting </w:t>
-      </w:r>
-      <w:r>
-        <w:rPr>
-          <w:sz w:val="32"/>
-          <w:szCs w:val="32"/>
-        </w:rPr>
-        <w:t>sharing’s</w:t>
-      </w:r>
-      <w:r>
-        <w:rPr>
-          <w:sz w:val="32"/>
-          <w:szCs w:val="32"/>
-        </w:rPr>
-        <w:t xml:space="preserve"> about that person through technology. Cyberbullying actions, which are more common among young children and young people, can also be observed in adults. In such cases, severe legal sanctions are imposed on adults, such as prison sentences.</w:t>
-      </w:r>
-    </w:p>
-    <w:p>
-      <w:pPr>
-        <w:rPr>
-          <w:sz w:val="32"/>
-          <w:szCs w:val="32"/>
-        </w:rPr>
-      </w:pPr>
-      <w:r>
-        <w:rPr>
-          <w:sz w:val="32"/>
-          <w:szCs w:val="32"/>
-        </w:rPr>
-        <w:t xml:space="preserve"> In contrast to the typical “bullying” actions, there is no need for physical force or face-to-face communication for cyberbullying. Anyone using any device with an Internet connection can perform a cyberbullying action. Bullies can be anonymous, as well as from close friends of children and young people. Cyberbullying is the most common in these platforms: </w:t>
-      </w:r>
-    </w:p>
-    <w:p>
-      <w:pPr>
-        <w:rPr>
-          <w:sz w:val="32"/>
-          <w:szCs w:val="32"/>
-        </w:rPr>
-      </w:pPr>
+        <w:t xml:space="preserve"> </w:t>
+      </w:r>
       <w:r>
         <w:rPr>
           <w:sz w:val="32"/>
@@ -990,7 +1042,7 @@
           <w:sz w:val="32"/>
           <w:szCs w:val="32"/>
         </w:rPr>
-        <w:t xml:space="preserve"> Popular social networks like Facebook, Instagram, Twitter and Snapchat </w:t>
+        <w:t xml:space="preserve"> Instant messaging features offered by e-mail providers, applications or social networks </w:t>
       </w:r>
     </w:p>
     <w:p>
@@ -1012,25 +1064,397 @@
           <w:sz w:val="32"/>
           <w:szCs w:val="32"/>
         </w:rPr>
-        <w:t xml:space="preserve"> Text messages sent via direct devices (SMS)</w:t>
-      </w:r>
-    </w:p>
-    <w:p>
-      <w:pPr>
-        <w:rPr>
-          <w:sz w:val="32"/>
-          <w:szCs w:val="32"/>
-        </w:rPr>
-      </w:pPr>
-      <w:r>
-        <w:rPr>
+        <w:t xml:space="preserve"> Chat rooms and e-mails</w:t>
+      </w:r>
+    </w:p>
+    <w:p>
+      <w:pPr>
+        <w:rPr>
+          <w:sz w:val="32"/>
+          <w:szCs w:val="32"/>
+        </w:rPr>
+      </w:pPr>
+      <w:r>
+        <w:rPr>
+          <w:sz w:val="32"/>
+          <w:szCs w:val="32"/>
+        </w:rPr>
+        <w:t xml:space="preserve">Although symptoms of cyberbullying vary, children and adolescents who are victims of bullying usually have the following symptoms: </w:t>
+      </w:r>
+    </w:p>
+    <w:p>
+      <w:pPr>
+        <w:rPr>
+          <w:sz w:val="32"/>
+          <w:szCs w:val="32"/>
+        </w:rPr>
+      </w:pPr>
+      <w:r>
+        <w:rPr>
+          <w:sz w:val="32"/>
+          <w:szCs w:val="32"/>
+        </w:rPr>
+        <w:sym w:font="Symbol" w:char="F0B7"/>
+      </w:r>
+      <w:r>
+        <w:rPr>
+          <w:sz w:val="32"/>
+          <w:szCs w:val="32"/>
+        </w:rPr>
+        <w:t xml:space="preserve"> Emotional anger after using the Internet or mobile devices </w:t>
+      </w:r>
+    </w:p>
+    <w:p>
+      <w:pPr>
+        <w:rPr>
+          <w:sz w:val="32"/>
+          <w:szCs w:val="32"/>
+        </w:rPr>
+      </w:pPr>
+      <w:r>
+        <w:rPr>
+          <w:sz w:val="32"/>
+          <w:szCs w:val="32"/>
+        </w:rPr>
+        <w:sym w:font="Symbol" w:char="F0B7"/>
+      </w:r>
+      <w:r>
+        <w:rPr>
+          <w:sz w:val="32"/>
+          <w:szCs w:val="32"/>
+        </w:rPr>
+        <w:t xml:space="preserve"> Overprotective behavior about digital life </w:t>
+      </w:r>
+    </w:p>
+    <w:p>
+      <w:pPr>
+        <w:rPr>
+          <w:sz w:val="32"/>
+          <w:szCs w:val="32"/>
+        </w:rPr>
+      </w:pPr>
+      <w:r>
+        <w:rPr>
+          <w:sz w:val="32"/>
+          <w:szCs w:val="32"/>
+        </w:rPr>
+        <w:sym w:font="Symbol" w:char="F0B7"/>
+      </w:r>
+      <w:r>
+        <w:rPr>
+          <w:sz w:val="32"/>
+          <w:szCs w:val="32"/>
+        </w:rPr>
+        <w:t xml:space="preserve"> Getting away from family members, friends and general routine activities </w:t>
+      </w:r>
+    </w:p>
+    <w:p>
+      <w:pPr>
+        <w:rPr>
+          <w:sz w:val="32"/>
+          <w:szCs w:val="32"/>
+        </w:rPr>
+      </w:pPr>
+      <w:r>
+        <w:rPr>
+          <w:sz w:val="32"/>
+          <w:szCs w:val="32"/>
+        </w:rPr>
+        <w:sym w:font="Symbol" w:char="F0B7"/>
+      </w:r>
+      <w:r>
+        <w:rPr>
+          <w:sz w:val="32"/>
+          <w:szCs w:val="32"/>
+        </w:rPr>
+        <w:t xml:space="preserve"> Avoiding school and group meetings </w:t>
+      </w:r>
+    </w:p>
+    <w:p>
+      <w:pPr>
+        <w:rPr>
+          <w:sz w:val="32"/>
+          <w:szCs w:val="32"/>
+        </w:rPr>
+      </w:pPr>
+      <w:r>
+        <w:rPr>
+          <w:sz w:val="32"/>
+          <w:szCs w:val="32"/>
+        </w:rPr>
+        <w:sym w:font="Symbol" w:char="F0B7"/>
+      </w:r>
+      <w:r>
+        <w:rPr>
+          <w:sz w:val="32"/>
+          <w:szCs w:val="32"/>
+        </w:rPr>
+        <w:t xml:space="preserve"> Performance decrease in class and academic success </w:t>
+      </w:r>
+    </w:p>
+    <w:p>
+      <w:pPr>
+        <w:rPr>
+          <w:sz w:val="32"/>
+          <w:szCs w:val="32"/>
+        </w:rPr>
+      </w:pPr>
+      <w:r>
+        <w:rPr>
+          <w:sz w:val="32"/>
+          <w:szCs w:val="32"/>
+        </w:rPr>
+        <w:sym w:font="Symbol" w:char="F0B7"/>
+      </w:r>
+      <w:r>
+        <w:rPr>
+          <w:sz w:val="32"/>
+          <w:szCs w:val="32"/>
+        </w:rPr>
+        <w:t xml:space="preserve"> To exhibit angry and irritated behavior at home </w:t>
+      </w:r>
+    </w:p>
+    <w:p>
+      <w:pPr>
+        <w:rPr>
+          <w:sz w:val="32"/>
+          <w:szCs w:val="32"/>
+        </w:rPr>
+      </w:pPr>
+      <w:r>
+        <w:rPr>
+          <w:sz w:val="32"/>
+          <w:szCs w:val="32"/>
+        </w:rPr>
+        <w:sym w:font="Symbol" w:char="F0B7"/>
+      </w:r>
+      <w:r>
+        <w:rPr>
+          <w:sz w:val="32"/>
+          <w:szCs w:val="32"/>
+        </w:rPr>
+        <w:t xml:space="preserve"> Continuous changes in mood, behavior, sleep and appetite </w:t>
+      </w:r>
+    </w:p>
+    <w:p>
+      <w:pPr>
+        <w:rPr>
+          <w:sz w:val="32"/>
+          <w:szCs w:val="32"/>
+        </w:rPr>
+      </w:pPr>
+      <w:r>
+        <w:rPr>
+          <w:sz w:val="32"/>
+          <w:szCs w:val="32"/>
+        </w:rPr>
+        <w:sym w:font="Symbol" w:char="F0B7"/>
+      </w:r>
+      <w:r>
+        <w:rPr>
+          <w:sz w:val="32"/>
+          <w:szCs w:val="32"/>
+        </w:rPr>
+        <w:t xml:space="preserve"> Extraordinary; stop using devices such as computers and telephones </w:t>
+      </w:r>
+    </w:p>
+    <w:p>
+      <w:pPr>
+        <w:rPr>
+          <w:sz w:val="32"/>
+          <w:szCs w:val="32"/>
+        </w:rPr>
+      </w:pPr>
+      <w:r>
+        <w:rPr>
+          <w:sz w:val="32"/>
+          <w:szCs w:val="32"/>
+        </w:rPr>
+        <w:sym w:font="Symbol" w:char="F0B7"/>
+      </w:r>
+      <w:r>
+        <w:rPr>
+          <w:sz w:val="32"/>
+          <w:szCs w:val="32"/>
+        </w:rPr>
+        <w:t xml:space="preserve"> Tense and hasty when an instant message or email arrives </w:t>
+      </w:r>
+    </w:p>
+    <w:p>
+      <w:pPr>
+        <w:rPr>
+          <w:sz w:val="32"/>
+          <w:szCs w:val="32"/>
+        </w:rPr>
+      </w:pPr>
+      <w:r>
+        <w:rPr>
+          <w:sz w:val="32"/>
+          <w:szCs w:val="32"/>
+        </w:rPr>
+        <w:sym w:font="Symbol" w:char="F0B7"/>
+      </w:r>
+      <w:r>
+        <w:rPr>
+          <w:sz w:val="32"/>
+          <w:szCs w:val="32"/>
+        </w:rPr>
+        <w:t xml:space="preserve"> Avoiding discussions about the use of computers and telephone</w:t>
+      </w:r>
+    </w:p>
+    <w:p>
+      <w:pPr>
+        <w:rPr>
+          <w:sz w:val="32"/>
+          <w:szCs w:val="32"/>
+        </w:rPr>
+      </w:pPr>
+      <w:r>
+        <w:rPr>
+          <w:sz w:val="32"/>
+          <w:szCs w:val="32"/>
+        </w:rPr>
+        <w:t xml:space="preserve">Despite the various prevention and intervention strategies, cyberbullying perpetration has not decreased in the last one decade. Thus, a complete solution is required for this problem. Cyberbullying needs to stop. The problem can be tackled by detecting and preventing it by using a machine learning approach, this needs to be done using a different perspective. The main purpose of our paper is to develop an ML model so it can detect and prevent social media bullying, so nobody will have to suffer from it. The proposed technique is implemented on </w:t>
+      </w:r>
+      <w:r>
+        <w:rPr>
+          <w:sz w:val="32"/>
+          <w:szCs w:val="32"/>
+        </w:rPr>
+        <w:lastRenderedPageBreak/>
+        <w:t xml:space="preserve">the social media bullying dataset which was collected from various sources like Kaggle, GitHub, etc. </w:t>
+      </w:r>
+    </w:p>
+    <w:p>
+      <w:pPr>
+        <w:rPr>
+          <w:sz w:val="32"/>
+          <w:szCs w:val="32"/>
+        </w:rPr>
+      </w:pPr>
+      <w:r>
+        <w:rPr>
+          <w:sz w:val="32"/>
+          <w:szCs w:val="32"/>
+        </w:rPr>
+        <w:t>Recent studies have looked into automatically detecting cyberbullying incidents, for instance, an affect analysis based on a lexicon and Support Vector Machine (SVM) was found to be effective in detecting cyberbullying, however the accuracy decreased when the size of the data increased, suggesting that SVM may not be ideal in dealing with frequent language ambiguities typical for cyberbullying automatically collected data from an in-game chat (World of Tanks) and found cyberbullying to be a learned behavior (i.e. new players are less likely to engage in cyberbullying).</w:t>
+      </w:r>
+    </w:p>
+    <w:p/>
+    <w:p>
+      <w:r>
+        <w:rPr>
+          <w:rFonts w:ascii="Times New Roman" w:hAnsi="Times New Roman" w:cs="Times New Roman"/>
+          <w:sz w:val="32"/>
+          <w:szCs w:val="32"/>
+        </w:rPr>
+        <w:t>Methodology</w:t>
+      </w:r>
+      <w:r>
+        <w:rPr>
+          <w:rFonts w:ascii="Times New Roman" w:hAnsi="Times New Roman" w:cs="Times New Roman"/>
           <w:sz w:val="32"/>
           <w:szCs w:val="32"/>
         </w:rPr>
         <w:t xml:space="preserve"> </w:t>
       </w:r>
-      <w:r>
-        <w:rPr>
+    </w:p>
+    <w:p>
+      <w:pPr>
+        <w:rPr>
+          <w:rFonts w:ascii="Times New Roman" w:hAnsi="Times New Roman" w:cs="Times New Roman"/>
+          <w:sz w:val="32"/>
+          <w:szCs w:val="32"/>
+        </w:rPr>
+      </w:pPr>
+    </w:p>
+    <w:p>
+      <w:pPr>
+        <w:rPr>
+          <w:rFonts w:ascii="Times New Roman" w:hAnsi="Times New Roman" w:cs="Times New Roman"/>
+          <w:sz w:val="32"/>
+          <w:szCs w:val="32"/>
+        </w:rPr>
+      </w:pPr>
+      <w:r>
+        <w:rPr>
+          <w:rFonts w:ascii="Times New Roman" w:hAnsi="Times New Roman" w:cs="Times New Roman"/>
+          <w:sz w:val="32"/>
+          <w:szCs w:val="32"/>
+        </w:rPr>
+        <w:t xml:space="preserve">The cyberbullying detection model encompassing the various features. The overall model has three main stages, namely, </w:t>
+      </w:r>
+      <w:r>
+        <w:rPr>
+          <w:rFonts w:ascii="Times New Roman" w:hAnsi="Times New Roman" w:cs="Times New Roman"/>
+          <w:sz w:val="32"/>
+          <w:szCs w:val="32"/>
+        </w:rPr>
+        <w:t>Preprocessing</w:t>
+      </w:r>
+      <w:r>
+        <w:rPr>
+          <w:rFonts w:ascii="Times New Roman" w:hAnsi="Times New Roman" w:cs="Times New Roman"/>
+          <w:sz w:val="32"/>
+          <w:szCs w:val="32"/>
+        </w:rPr>
+        <w:t>, feature extractions and cyberbullying detection and classification.</w:t>
+      </w:r>
+    </w:p>
+    <w:p>
+      <w:pPr>
+        <w:rPr>
+          <w:rFonts w:ascii="Times New Roman" w:hAnsi="Times New Roman" w:cs="Times New Roman"/>
+          <w:sz w:val="32"/>
+          <w:szCs w:val="32"/>
+        </w:rPr>
+      </w:pPr>
+    </w:p>
+    <w:p>
+      <w:pPr>
+        <w:rPr>
+          <w:rFonts w:ascii="Times New Roman" w:hAnsi="Times New Roman" w:cs="Times New Roman"/>
+          <w:sz w:val="32"/>
+          <w:szCs w:val="32"/>
+        </w:rPr>
+      </w:pPr>
+      <w:r>
+        <w:rPr>
+          <w:rFonts w:ascii="Times New Roman" w:hAnsi="Times New Roman" w:cs="Times New Roman"/>
+          <w:sz w:val="32"/>
+          <w:szCs w:val="32"/>
+        </w:rPr>
+        <w:t>Preprocessing:</w:t>
+      </w:r>
+    </w:p>
+    <w:p>
+      <w:pPr>
+        <w:rPr>
+          <w:rFonts w:ascii="Times New Roman" w:hAnsi="Times New Roman" w:cs="Times New Roman"/>
+          <w:sz w:val="32"/>
+          <w:szCs w:val="32"/>
+        </w:rPr>
+      </w:pPr>
+      <w:r>
+        <w:rPr>
+          <w:rFonts w:ascii="Times New Roman" w:hAnsi="Times New Roman" w:cs="Times New Roman"/>
+          <w:sz w:val="32"/>
+          <w:szCs w:val="32"/>
+        </w:rPr>
+        <w:t xml:space="preserve">The Natural Language Toolkit (NLTK) is used for the preprocessing of data. NLTK is used for tokenization of text patterns, to remove stop words from the text, etc. </w:t>
+      </w:r>
+    </w:p>
+    <w:p>
+      <w:pPr>
+        <w:rPr>
+          <w:rFonts w:ascii="Times New Roman" w:hAnsi="Times New Roman" w:cs="Times New Roman"/>
+          <w:sz w:val="32"/>
+          <w:szCs w:val="32"/>
+        </w:rPr>
+      </w:pPr>
+      <w:r>
+        <w:rPr>
+          <w:rFonts w:ascii="Times New Roman" w:hAnsi="Times New Roman" w:cs="Times New Roman"/>
           <w:sz w:val="32"/>
           <w:szCs w:val="32"/>
         </w:rPr>
@@ -1038,21 +1462,173 @@
       </w:r>
       <w:r>
         <w:rPr>
-          <w:sz w:val="32"/>
-          <w:szCs w:val="32"/>
-        </w:rPr>
-        <w:t xml:space="preserve"> Instant messaging features offered by e-mail providers, applications or social networks </w:t>
-      </w:r>
-    </w:p>
-    <w:p>
-      <w:pPr>
-        <w:rPr>
-          <w:sz w:val="32"/>
-          <w:szCs w:val="32"/>
-        </w:rPr>
-      </w:pPr>
-      <w:r>
-        <w:rPr>
+          <w:rFonts w:ascii="Times New Roman" w:hAnsi="Times New Roman" w:cs="Times New Roman"/>
+          <w:sz w:val="32"/>
+          <w:szCs w:val="32"/>
+        </w:rPr>
+        <w:t xml:space="preserve"> Tokenization: In tokenization, the input text is split as the separated words and words are appended to the list. Firstly, PunktSentence</w:t>
+      </w:r>
+      <w:r>
+        <w:rPr>
+          <w:rFonts w:ascii="Times New Roman" w:hAnsi="Times New Roman" w:cs="Times New Roman"/>
+          <w:sz w:val="32"/>
+          <w:szCs w:val="32"/>
+        </w:rPr>
+        <w:t xml:space="preserve"> </w:t>
+      </w:r>
+      <w:r>
+        <w:rPr>
+          <w:rFonts w:ascii="Times New Roman" w:hAnsi="Times New Roman" w:cs="Times New Roman"/>
+          <w:sz w:val="32"/>
+          <w:szCs w:val="32"/>
+        </w:rPr>
+        <w:t xml:space="preserve">Tokenizer is used to tokenized text into the sentences. Then 4 different tokenizers are used to tokenize the sentences into the words: </w:t>
+      </w:r>
+    </w:p>
+    <w:p>
+      <w:pPr>
+        <w:rPr>
+          <w:rFonts w:ascii="Times New Roman" w:hAnsi="Times New Roman" w:cs="Times New Roman"/>
+          <w:sz w:val="32"/>
+          <w:szCs w:val="32"/>
+        </w:rPr>
+      </w:pPr>
+      <w:r>
+        <w:rPr>
+          <w:rFonts w:ascii="Times New Roman" w:hAnsi="Times New Roman" w:cs="Times New Roman"/>
+          <w:sz w:val="32"/>
+          <w:szCs w:val="32"/>
+        </w:rPr>
+        <w:t xml:space="preserve">o </w:t>
+      </w:r>
+      <w:r>
+        <w:rPr>
+          <w:rFonts w:ascii="Times New Roman" w:hAnsi="Times New Roman" w:cs="Times New Roman"/>
+          <w:sz w:val="32"/>
+          <w:szCs w:val="32"/>
+        </w:rPr>
+        <w:t>Whitespace Tokenizer</w:t>
+      </w:r>
+      <w:r>
+        <w:rPr>
+          <w:rFonts w:ascii="Times New Roman" w:hAnsi="Times New Roman" w:cs="Times New Roman"/>
+          <w:sz w:val="32"/>
+          <w:szCs w:val="32"/>
+        </w:rPr>
+        <w:t xml:space="preserve"> </w:t>
+      </w:r>
+    </w:p>
+    <w:p>
+      <w:pPr>
+        <w:rPr>
+          <w:rFonts w:ascii="Times New Roman" w:hAnsi="Times New Roman" w:cs="Times New Roman"/>
+          <w:sz w:val="32"/>
+          <w:szCs w:val="32"/>
+        </w:rPr>
+      </w:pPr>
+      <w:r>
+        <w:rPr>
+          <w:rFonts w:ascii="Times New Roman" w:hAnsi="Times New Roman" w:cs="Times New Roman"/>
+          <w:sz w:val="32"/>
+          <w:szCs w:val="32"/>
+        </w:rPr>
+        <w:lastRenderedPageBreak/>
+        <w:t>o WordPunct</w:t>
+      </w:r>
+      <w:r>
+        <w:rPr>
+          <w:rFonts w:ascii="Times New Roman" w:hAnsi="Times New Roman" w:cs="Times New Roman"/>
+          <w:sz w:val="32"/>
+          <w:szCs w:val="32"/>
+        </w:rPr>
+        <w:t xml:space="preserve"> </w:t>
+      </w:r>
+      <w:r>
+        <w:rPr>
+          <w:rFonts w:ascii="Times New Roman" w:hAnsi="Times New Roman" w:cs="Times New Roman"/>
+          <w:sz w:val="32"/>
+          <w:szCs w:val="32"/>
+        </w:rPr>
+        <w:t xml:space="preserve">Tokenizer </w:t>
+      </w:r>
+    </w:p>
+    <w:p>
+      <w:pPr>
+        <w:rPr>
+          <w:rFonts w:ascii="Times New Roman" w:hAnsi="Times New Roman" w:cs="Times New Roman"/>
+          <w:sz w:val="32"/>
+          <w:szCs w:val="32"/>
+        </w:rPr>
+      </w:pPr>
+      <w:r>
+        <w:rPr>
+          <w:rFonts w:ascii="Times New Roman" w:hAnsi="Times New Roman" w:cs="Times New Roman"/>
+          <w:sz w:val="32"/>
+          <w:szCs w:val="32"/>
+        </w:rPr>
+        <w:t>o TreebankWord</w:t>
+      </w:r>
+      <w:r>
+        <w:rPr>
+          <w:rFonts w:ascii="Times New Roman" w:hAnsi="Times New Roman" w:cs="Times New Roman"/>
+          <w:sz w:val="32"/>
+          <w:szCs w:val="32"/>
+        </w:rPr>
+        <w:t xml:space="preserve"> </w:t>
+      </w:r>
+      <w:r>
+        <w:rPr>
+          <w:rFonts w:ascii="Times New Roman" w:hAnsi="Times New Roman" w:cs="Times New Roman"/>
+          <w:sz w:val="32"/>
+          <w:szCs w:val="32"/>
+        </w:rPr>
+        <w:t xml:space="preserve">Tokenizer </w:t>
+      </w:r>
+    </w:p>
+    <w:p>
+      <w:pPr>
+        <w:rPr>
+          <w:rFonts w:ascii="Times New Roman" w:hAnsi="Times New Roman" w:cs="Times New Roman"/>
+          <w:sz w:val="32"/>
+          <w:szCs w:val="32"/>
+        </w:rPr>
+      </w:pPr>
+      <w:r>
+        <w:rPr>
+          <w:rFonts w:ascii="Times New Roman" w:hAnsi="Times New Roman" w:cs="Times New Roman"/>
+          <w:sz w:val="32"/>
+          <w:szCs w:val="32"/>
+        </w:rPr>
+        <w:t>o PunctWord</w:t>
+      </w:r>
+      <w:r>
+        <w:rPr>
+          <w:rFonts w:ascii="Times New Roman" w:hAnsi="Times New Roman" w:cs="Times New Roman"/>
+          <w:sz w:val="32"/>
+          <w:szCs w:val="32"/>
+        </w:rPr>
+        <w:t xml:space="preserve"> </w:t>
+      </w:r>
+      <w:r>
+        <w:rPr>
+          <w:rFonts w:ascii="Times New Roman" w:hAnsi="Times New Roman" w:cs="Times New Roman"/>
+          <w:sz w:val="32"/>
+          <w:szCs w:val="32"/>
+        </w:rPr>
+        <w:t xml:space="preserve">Tokenizer </w:t>
+      </w:r>
+    </w:p>
+    <w:p>
+      <w:pPr>
+        <w:rPr>
+          <w:rFonts w:ascii="Times New Roman" w:hAnsi="Times New Roman" w:cs="Times New Roman"/>
+          <w:sz w:val="32"/>
+          <w:szCs w:val="32"/>
+        </w:rPr>
+      </w:pPr>
+      <w:r>
+        <w:rPr>
+          <w:rFonts w:ascii="Times New Roman" w:hAnsi="Times New Roman" w:cs="Times New Roman"/>
           <w:sz w:val="32"/>
           <w:szCs w:val="32"/>
         </w:rPr>
@@ -1060,36 +1636,24 @@
       </w:r>
       <w:r>
         <w:rPr>
-          <w:sz w:val="32"/>
-          <w:szCs w:val="32"/>
-        </w:rPr>
-        <w:t xml:space="preserve"> Chat rooms and e-mails</w:t>
-      </w:r>
-    </w:p>
-    <w:p>
-      <w:pPr>
-        <w:rPr>
-          <w:sz w:val="32"/>
-          <w:szCs w:val="32"/>
-        </w:rPr>
-      </w:pPr>
-      <w:r>
-        <w:rPr>
-          <w:sz w:val="32"/>
-          <w:szCs w:val="32"/>
-        </w:rPr>
-        <w:t xml:space="preserve">Although symptoms of cyberbullying vary, children and adolescents who are victims of bullying usually have the following symptoms: </w:t>
-      </w:r>
-    </w:p>
-    <w:p>
-      <w:pPr>
-        <w:rPr>
-          <w:sz w:val="32"/>
-          <w:szCs w:val="32"/>
-        </w:rPr>
-      </w:pPr>
-      <w:r>
-        <w:rPr>
+          <w:rFonts w:ascii="Times New Roman" w:hAnsi="Times New Roman" w:cs="Times New Roman"/>
+          <w:sz w:val="32"/>
+          <w:szCs w:val="32"/>
+        </w:rPr>
+        <w:t xml:space="preserve"> Lowering Text: It lowers all the letters of the words from the tokenization list. Example: Before lowering “Hey There” after lowering “hey there”. </w:t>
+      </w:r>
+    </w:p>
+    <w:p>
+      <w:pPr>
+        <w:rPr>
+          <w:rFonts w:ascii="Times New Roman" w:hAnsi="Times New Roman" w:cs="Times New Roman"/>
+          <w:sz w:val="32"/>
+          <w:szCs w:val="32"/>
+        </w:rPr>
+      </w:pPr>
+      <w:r>
+        <w:rPr>
+          <w:rFonts w:ascii="Times New Roman" w:hAnsi="Times New Roman" w:cs="Times New Roman"/>
           <w:sz w:val="32"/>
           <w:szCs w:val="32"/>
         </w:rPr>
@@ -1097,600 +1661,289 @@
       </w:r>
       <w:r>
         <w:rPr>
-          <w:sz w:val="32"/>
-          <w:szCs w:val="32"/>
-        </w:rPr>
-        <w:t xml:space="preserve"> Emotional anger after using the Internet or mobile devices </w:t>
-      </w:r>
-    </w:p>
-    <w:p>
-      <w:pPr>
-        <w:rPr>
-          <w:sz w:val="32"/>
-          <w:szCs w:val="32"/>
-        </w:rPr>
-      </w:pPr>
-      <w:r>
-        <w:rPr>
+          <w:rFonts w:ascii="Times New Roman" w:hAnsi="Times New Roman" w:cs="Times New Roman"/>
+          <w:sz w:val="32"/>
+          <w:szCs w:val="32"/>
+        </w:rPr>
+        <w:t xml:space="preserve"> Removing Stop words: This is the most important part of the preprocessing. Stop words are useless words in the data. Stop words can be get rid of very easily using NLTK. In this stage stop words like \t, https, \u, are removed from the text. </w:t>
+      </w:r>
+    </w:p>
+    <w:p>
+      <w:pPr>
+        <w:rPr>
+          <w:rFonts w:ascii="Times New Roman" w:hAnsi="Times New Roman" w:cs="Times New Roman"/>
+          <w:sz w:val="32"/>
+          <w:szCs w:val="32"/>
+        </w:rPr>
+      </w:pPr>
+      <w:r>
+        <w:rPr>
+          <w:rFonts w:ascii="Times New Roman" w:hAnsi="Times New Roman" w:cs="Times New Roman"/>
+          <w:sz w:val="32"/>
+          <w:szCs w:val="32"/>
+        </w:rPr>
+        <w:sym w:font="Symbol" w:char="F0B7"/>
+      </w:r>
+      <w:r>
+        <w:rPr>
+          <w:rFonts w:ascii="Times New Roman" w:hAnsi="Times New Roman" w:cs="Times New Roman"/>
+          <w:sz w:val="32"/>
+          <w:szCs w:val="32"/>
+        </w:rPr>
+        <w:t xml:space="preserve"> Wordnet </w:t>
+      </w:r>
+      <w:proofErr w:type="spellStart"/>
+      <w:r>
+        <w:rPr>
+          <w:rFonts w:ascii="Times New Roman" w:hAnsi="Times New Roman" w:cs="Times New Roman"/>
+          <w:sz w:val="32"/>
+          <w:szCs w:val="32"/>
+        </w:rPr>
+        <w:t>lemmatizer</w:t>
+      </w:r>
+      <w:proofErr w:type="spellEnd"/>
+      <w:r>
+        <w:rPr>
+          <w:rFonts w:ascii="Times New Roman" w:hAnsi="Times New Roman" w:cs="Times New Roman"/>
+          <w:sz w:val="32"/>
+          <w:szCs w:val="32"/>
+        </w:rPr>
+        <w:t xml:space="preserve">: Wordnet </w:t>
+      </w:r>
+      <w:proofErr w:type="spellStart"/>
+      <w:r>
+        <w:rPr>
+          <w:rFonts w:ascii="Times New Roman" w:hAnsi="Times New Roman" w:cs="Times New Roman"/>
+          <w:sz w:val="32"/>
+          <w:szCs w:val="32"/>
+        </w:rPr>
+        <w:t>lemmatizer</w:t>
+      </w:r>
+      <w:proofErr w:type="spellEnd"/>
+      <w:r>
+        <w:rPr>
+          <w:rFonts w:ascii="Times New Roman" w:hAnsi="Times New Roman" w:cs="Times New Roman"/>
+          <w:sz w:val="32"/>
+          <w:szCs w:val="32"/>
+        </w:rPr>
+        <w:t xml:space="preserve"> finds the synonyms of a word, meaning and many more and links them to the one word.</w:t>
+      </w:r>
+    </w:p>
+    <w:p/>
+    <w:p>
+      <w:pPr>
+        <w:rPr>
+          <w:rFonts w:ascii="Times New Roman" w:hAnsi="Times New Roman" w:cs="Times New Roman"/>
+          <w:sz w:val="32"/>
+          <w:szCs w:val="32"/>
+        </w:rPr>
+      </w:pPr>
+      <w:r>
+        <w:rPr>
+          <w:rFonts w:ascii="Times New Roman" w:hAnsi="Times New Roman" w:cs="Times New Roman"/>
+          <w:sz w:val="32"/>
+          <w:szCs w:val="32"/>
+        </w:rPr>
+        <w:t xml:space="preserve"> Feature Extraction: </w:t>
+      </w:r>
+    </w:p>
+    <w:p>
+      <w:pPr>
+        <w:rPr>
+          <w:rFonts w:ascii="Times New Roman" w:hAnsi="Times New Roman" w:cs="Times New Roman"/>
+          <w:sz w:val="32"/>
+          <w:szCs w:val="32"/>
+        </w:rPr>
+      </w:pPr>
+      <w:r>
+        <w:rPr>
+          <w:rFonts w:ascii="Times New Roman" w:hAnsi="Times New Roman" w:cs="Times New Roman"/>
+          <w:sz w:val="32"/>
+          <w:szCs w:val="32"/>
+        </w:rPr>
+        <w:t>In this step, the proposed model has transformed the data in a suitable form which is passed to the machine learning algorithms. Features of the data are extracted and put them in a list of features. Also, the polarity (i.e., the text is Bullying or Non-Bullying) of each text is extracted and stored in the list of features.</w:t>
+      </w:r>
+    </w:p>
+    <w:p>
+      <w:pPr>
+        <w:rPr>
+          <w:rFonts w:ascii="Times New Roman" w:hAnsi="Times New Roman" w:cs="Times New Roman"/>
+          <w:sz w:val="32"/>
+          <w:szCs w:val="32"/>
+        </w:rPr>
+      </w:pPr>
+      <w:r>
+        <w:rPr>
+          <w:rFonts w:ascii="Times New Roman" w:hAnsi="Times New Roman" w:cs="Times New Roman"/>
+          <w:sz w:val="32"/>
+          <w:szCs w:val="32"/>
+        </w:rPr>
+        <w:t xml:space="preserve">Algorithm Selection: </w:t>
+      </w:r>
+    </w:p>
+    <w:p>
+      <w:pPr>
+        <w:rPr>
+          <w:rFonts w:ascii="Times New Roman" w:hAnsi="Times New Roman" w:cs="Times New Roman"/>
+          <w:sz w:val="32"/>
+          <w:szCs w:val="32"/>
+        </w:rPr>
+      </w:pPr>
+      <w:r>
+        <w:rPr>
+          <w:rFonts w:ascii="Times New Roman" w:hAnsi="Times New Roman" w:cs="Times New Roman"/>
+          <w:sz w:val="32"/>
+          <w:szCs w:val="32"/>
+        </w:rPr>
+        <w:t xml:space="preserve">To detect social media bullying automatically, supervised Binary classification machine learning algorithms like SVM with linear kernel </w:t>
+      </w:r>
+      <w:r>
+        <w:rPr>
+          <w:rFonts w:ascii="Times New Roman" w:hAnsi="Times New Roman" w:cs="Times New Roman"/>
+          <w:sz w:val="32"/>
+          <w:szCs w:val="32"/>
+        </w:rPr>
+        <w:t xml:space="preserve">Logistic regression, </w:t>
+      </w:r>
+      <w:r>
+        <w:rPr>
+          <w:rFonts w:ascii="Times New Roman" w:hAnsi="Times New Roman" w:cs="Times New Roman"/>
+          <w:sz w:val="32"/>
+          <w:szCs w:val="32"/>
+        </w:rPr>
+        <w:t>Naive Bayes is used. The reason behind this is SVM</w:t>
+      </w:r>
+      <w:r>
+        <w:rPr>
+          <w:rFonts w:ascii="Times New Roman" w:hAnsi="Times New Roman" w:cs="Times New Roman"/>
+          <w:sz w:val="32"/>
+          <w:szCs w:val="32"/>
+        </w:rPr>
+        <w:t>, Logistic Regression</w:t>
+      </w:r>
+      <w:r>
+        <w:rPr>
+          <w:rFonts w:ascii="Times New Roman" w:hAnsi="Times New Roman" w:cs="Times New Roman"/>
+          <w:sz w:val="32"/>
+          <w:szCs w:val="32"/>
+        </w:rPr>
+        <w:t xml:space="preserve"> and Naive Bayes calculate the probabilities for each class (i.e.</w:t>
+      </w:r>
+      <w:r>
+        <w:rPr>
+          <w:rFonts w:ascii="Times New Roman" w:hAnsi="Times New Roman" w:cs="Times New Roman"/>
+          <w:sz w:val="32"/>
+          <w:szCs w:val="32"/>
+        </w:rPr>
+        <w:t>,</w:t>
+      </w:r>
+      <w:r>
+        <w:rPr>
+          <w:rFonts w:ascii="Times New Roman" w:hAnsi="Times New Roman" w:cs="Times New Roman"/>
+          <w:sz w:val="32"/>
+          <w:szCs w:val="32"/>
+        </w:rPr>
+        <w:t xml:space="preserve"> probabilities of Bullying and Non-Bullying tweets). Both SVM</w:t>
+      </w:r>
+      <w:r>
+        <w:rPr>
+          <w:rFonts w:ascii="Times New Roman" w:hAnsi="Times New Roman" w:cs="Times New Roman"/>
+          <w:sz w:val="32"/>
+          <w:szCs w:val="32"/>
+        </w:rPr>
+        <w:t>,</w:t>
+      </w:r>
+      <w:r>
+        <w:rPr>
+          <w:rFonts w:ascii="Times New Roman" w:hAnsi="Times New Roman" w:cs="Times New Roman"/>
+          <w:sz w:val="32"/>
+          <w:szCs w:val="32"/>
+        </w:rPr>
+        <w:t xml:space="preserve"> </w:t>
+      </w:r>
+      <w:r>
+        <w:rPr>
+          <w:rFonts w:ascii="Times New Roman" w:hAnsi="Times New Roman" w:cs="Times New Roman"/>
+          <w:sz w:val="32"/>
+          <w:szCs w:val="32"/>
+        </w:rPr>
+        <w:t>Logistic Regression</w:t>
+      </w:r>
+      <w:r>
+        <w:rPr>
+          <w:rFonts w:ascii="Times New Roman" w:hAnsi="Times New Roman" w:cs="Times New Roman"/>
+          <w:sz w:val="32"/>
+          <w:szCs w:val="32"/>
+        </w:rPr>
+        <w:t xml:space="preserve"> and NB algorithms are used for the classification of the two-cluster.</w:t>
+      </w:r>
+      <w:r>
+        <w:rPr>
+          <w:rFonts w:ascii="Times New Roman" w:hAnsi="Times New Roman" w:cs="Times New Roman"/>
+          <w:sz w:val="32"/>
+          <w:szCs w:val="32"/>
+        </w:rPr>
+        <w:t xml:space="preserve"> M</w:t>
+      </w:r>
+      <w:r>
+        <w:rPr>
+          <w:rFonts w:ascii="Times New Roman" w:hAnsi="Times New Roman" w:cs="Times New Roman"/>
+          <w:sz w:val="32"/>
+          <w:szCs w:val="32"/>
+        </w:rPr>
+        <w:t xml:space="preserve">achine learning models were </w:t>
+      </w:r>
+      <w:r>
+        <w:rPr>
+          <w:rFonts w:ascii="Times New Roman" w:hAnsi="Times New Roman" w:cs="Times New Roman"/>
           <w:sz w:val="32"/>
           <w:szCs w:val="32"/>
         </w:rPr>
         <w:lastRenderedPageBreak/>
-        <w:sym w:font="Symbol" w:char="F0B7"/>
-      </w:r>
-      <w:r>
-        <w:rPr>
-          <w:sz w:val="32"/>
-          <w:szCs w:val="32"/>
-        </w:rPr>
-        <w:t xml:space="preserve"> Overprotective behavior about digital life </w:t>
-      </w:r>
-    </w:p>
-    <w:p>
-      <w:pPr>
-        <w:rPr>
-          <w:sz w:val="32"/>
-          <w:szCs w:val="32"/>
-        </w:rPr>
-      </w:pPr>
-      <w:r>
-        <w:rPr>
-          <w:sz w:val="32"/>
-          <w:szCs w:val="32"/>
-        </w:rPr>
-        <w:sym w:font="Symbol" w:char="F0B7"/>
-      </w:r>
-      <w:r>
-        <w:rPr>
-          <w:sz w:val="32"/>
-          <w:szCs w:val="32"/>
-        </w:rPr>
-        <w:t xml:space="preserve"> Getting away from family members, friends and general routine activities </w:t>
-      </w:r>
-    </w:p>
-    <w:p>
-      <w:pPr>
-        <w:rPr>
-          <w:sz w:val="32"/>
-          <w:szCs w:val="32"/>
-        </w:rPr>
-      </w:pPr>
-      <w:r>
-        <w:rPr>
-          <w:sz w:val="32"/>
-          <w:szCs w:val="32"/>
-        </w:rPr>
-        <w:sym w:font="Symbol" w:char="F0B7"/>
-      </w:r>
-      <w:r>
-        <w:rPr>
-          <w:sz w:val="32"/>
-          <w:szCs w:val="32"/>
-        </w:rPr>
-        <w:t xml:space="preserve"> Avoiding school and group meetings </w:t>
-      </w:r>
-    </w:p>
-    <w:p>
-      <w:pPr>
-        <w:rPr>
-          <w:sz w:val="32"/>
-          <w:szCs w:val="32"/>
-        </w:rPr>
-      </w:pPr>
-      <w:r>
-        <w:rPr>
-          <w:sz w:val="32"/>
-          <w:szCs w:val="32"/>
-        </w:rPr>
-        <w:sym w:font="Symbol" w:char="F0B7"/>
-      </w:r>
-      <w:r>
-        <w:rPr>
-          <w:sz w:val="32"/>
-          <w:szCs w:val="32"/>
-        </w:rPr>
-        <w:t xml:space="preserve"> Performance decrease in class and academic success </w:t>
-      </w:r>
-    </w:p>
-    <w:p>
-      <w:pPr>
-        <w:rPr>
-          <w:sz w:val="32"/>
-          <w:szCs w:val="32"/>
-        </w:rPr>
-      </w:pPr>
-      <w:r>
-        <w:rPr>
-          <w:sz w:val="32"/>
-          <w:szCs w:val="32"/>
-        </w:rPr>
-        <w:sym w:font="Symbol" w:char="F0B7"/>
-      </w:r>
-      <w:r>
-        <w:rPr>
-          <w:sz w:val="32"/>
-          <w:szCs w:val="32"/>
-        </w:rPr>
-        <w:t xml:space="preserve"> To exhibit angry and irritated behavior at home </w:t>
-      </w:r>
-    </w:p>
-    <w:p>
-      <w:pPr>
-        <w:rPr>
-          <w:sz w:val="32"/>
-          <w:szCs w:val="32"/>
-        </w:rPr>
-      </w:pPr>
-      <w:r>
-        <w:rPr>
-          <w:sz w:val="32"/>
-          <w:szCs w:val="32"/>
-        </w:rPr>
-        <w:sym w:font="Symbol" w:char="F0B7"/>
-      </w:r>
-      <w:r>
-        <w:rPr>
-          <w:sz w:val="32"/>
-          <w:szCs w:val="32"/>
-        </w:rPr>
-        <w:t xml:space="preserve"> Continuous changes in mood, behavior, sleep and appetite </w:t>
-      </w:r>
-    </w:p>
-    <w:p>
-      <w:pPr>
-        <w:rPr>
-          <w:sz w:val="32"/>
-          <w:szCs w:val="32"/>
-        </w:rPr>
-      </w:pPr>
-      <w:r>
-        <w:rPr>
-          <w:sz w:val="32"/>
-          <w:szCs w:val="32"/>
-        </w:rPr>
-        <w:sym w:font="Symbol" w:char="F0B7"/>
-      </w:r>
-      <w:r>
-        <w:rPr>
-          <w:sz w:val="32"/>
-          <w:szCs w:val="32"/>
-        </w:rPr>
-        <w:t xml:space="preserve"> Extraordinary; stop using devices such as computers and telephones </w:t>
-      </w:r>
-    </w:p>
-    <w:p>
-      <w:pPr>
-        <w:rPr>
-          <w:sz w:val="32"/>
-          <w:szCs w:val="32"/>
-        </w:rPr>
-      </w:pPr>
-      <w:r>
-        <w:rPr>
-          <w:sz w:val="32"/>
-          <w:szCs w:val="32"/>
-        </w:rPr>
-        <w:sym w:font="Symbol" w:char="F0B7"/>
-      </w:r>
-      <w:r>
-        <w:rPr>
-          <w:sz w:val="32"/>
-          <w:szCs w:val="32"/>
-        </w:rPr>
-        <w:t xml:space="preserve"> Tense and hasty when an instant message or email arrives </w:t>
-      </w:r>
-    </w:p>
-    <w:p>
-      <w:pPr>
-        <w:rPr>
-          <w:sz w:val="32"/>
-          <w:szCs w:val="32"/>
-        </w:rPr>
-      </w:pPr>
-      <w:r>
-        <w:rPr>
-          <w:sz w:val="32"/>
-          <w:szCs w:val="32"/>
-        </w:rPr>
-        <w:sym w:font="Symbol" w:char="F0B7"/>
-      </w:r>
-      <w:r>
-        <w:rPr>
-          <w:sz w:val="32"/>
-          <w:szCs w:val="32"/>
-        </w:rPr>
-        <w:t xml:space="preserve"> Avoiding discussions about the use of computers and telephone</w:t>
-      </w:r>
-    </w:p>
-    <w:p>
-      <w:pPr>
-        <w:rPr>
-          <w:sz w:val="32"/>
-          <w:szCs w:val="32"/>
-        </w:rPr>
-      </w:pPr>
-      <w:r>
-        <w:rPr>
-          <w:sz w:val="32"/>
-          <w:szCs w:val="32"/>
-        </w:rPr>
-        <w:t xml:space="preserve">Despite the various prevention and intervention strategies, cyberbullying perpetration has not decreased in the last one decade. Thus, a complete solution is required for this problem. Cyberbullying needs to stop. The problem can be tackled by detecting and preventing it by using a machine learning approach, this needs to be done using a different perspective. The main purpose of our paper is to develop an ML model so it can detect and prevent social media bullying, so nobody will have to suffer from it. The proposed technique is implemented on the social media bullying dataset which was collected from various sources like Kaggle, GitHub, etc. </w:t>
-      </w:r>
-    </w:p>
-    <w:p>
-      <w:pPr>
-        <w:rPr>
-          <w:sz w:val="32"/>
-          <w:szCs w:val="32"/>
-        </w:rPr>
-      </w:pPr>
-      <w:r>
-        <w:rPr>
-          <w:sz w:val="32"/>
-          <w:szCs w:val="32"/>
-        </w:rPr>
-        <w:t xml:space="preserve">Recent studies have looked into automatically detecting cyberbullying incidents, for instance, an affect analysis based on a lexicon and Support Vector Machine (SVM) was found to be effective in detecting cyberbullying, however the accuracy decreased when the size of the data increased, suggesting that SVM may not be ideal in dealing with frequent language ambiguities typical for cyberbullying automatically </w:t>
-      </w:r>
-      <w:r>
-        <w:rPr>
-          <w:sz w:val="32"/>
-          <w:szCs w:val="32"/>
-        </w:rPr>
-        <w:lastRenderedPageBreak/>
-        <w:t>collected data from an in-game chat (World of Tanks) and found cyberbullying to be a learned behavior (i.e. new players are less likely to engage in cyberbullying).</w:t>
-      </w:r>
-    </w:p>
-    <w:p/>
-    <w:p>
-      <w:r>
-        <w:rPr>
-          <w:rFonts w:ascii="Times New Roman" w:hAnsi="Times New Roman" w:cs="Times New Roman"/>
-          <w:sz w:val="32"/>
-          <w:szCs w:val="32"/>
-        </w:rPr>
-        <w:t>Methodology</w:t>
-      </w:r>
-      <w:r>
-        <w:rPr>
-          <w:rFonts w:ascii="Times New Roman" w:hAnsi="Times New Roman" w:cs="Times New Roman"/>
-          <w:sz w:val="32"/>
-          <w:szCs w:val="32"/>
-        </w:rPr>
-        <w:t xml:space="preserve"> </w:t>
-      </w:r>
-    </w:p>
-    <w:p>
-      <w:pPr>
-        <w:rPr>
-          <w:rFonts w:ascii="Times New Roman" w:hAnsi="Times New Roman" w:cs="Times New Roman"/>
-          <w:sz w:val="32"/>
-          <w:szCs w:val="32"/>
-        </w:rPr>
-      </w:pPr>
-    </w:p>
-    <w:p>
-      <w:pPr>
-        <w:rPr>
-          <w:rFonts w:ascii="Times New Roman" w:hAnsi="Times New Roman" w:cs="Times New Roman"/>
-          <w:sz w:val="32"/>
-          <w:szCs w:val="32"/>
-        </w:rPr>
-      </w:pPr>
-      <w:r>
-        <w:rPr>
-          <w:rFonts w:ascii="Times New Roman" w:hAnsi="Times New Roman" w:cs="Times New Roman"/>
-          <w:sz w:val="32"/>
-          <w:szCs w:val="32"/>
-        </w:rPr>
-        <w:t xml:space="preserve">The cyberbullying detection model encompassing the various features. The overall model has three main stages, namely, </w:t>
-      </w:r>
-      <w:r>
-        <w:rPr>
-          <w:rFonts w:ascii="Times New Roman" w:hAnsi="Times New Roman" w:cs="Times New Roman"/>
-          <w:sz w:val="32"/>
-          <w:szCs w:val="32"/>
-        </w:rPr>
-        <w:t>Preprocessing</w:t>
-      </w:r>
-      <w:r>
-        <w:rPr>
-          <w:rFonts w:ascii="Times New Roman" w:hAnsi="Times New Roman" w:cs="Times New Roman"/>
-          <w:sz w:val="32"/>
-          <w:szCs w:val="32"/>
-        </w:rPr>
-        <w:t>, feature extractions and cyberbullying detection and classification.</w:t>
-      </w:r>
-    </w:p>
-    <w:p>
-      <w:pPr>
-        <w:rPr>
-          <w:rFonts w:ascii="Times New Roman" w:hAnsi="Times New Roman" w:cs="Times New Roman"/>
-          <w:sz w:val="32"/>
-          <w:szCs w:val="32"/>
-        </w:rPr>
-      </w:pPr>
-    </w:p>
-    <w:p>
-      <w:pPr>
-        <w:rPr>
-          <w:rFonts w:ascii="Times New Roman" w:hAnsi="Times New Roman" w:cs="Times New Roman"/>
-          <w:sz w:val="32"/>
-          <w:szCs w:val="32"/>
-        </w:rPr>
-      </w:pPr>
-      <w:r>
-        <w:rPr>
-          <w:rFonts w:ascii="Times New Roman" w:hAnsi="Times New Roman" w:cs="Times New Roman"/>
-          <w:sz w:val="32"/>
-          <w:szCs w:val="32"/>
-        </w:rPr>
-        <w:t>Preprocessing:</w:t>
-      </w:r>
-    </w:p>
-    <w:p>
-      <w:pPr>
-        <w:rPr>
-          <w:rFonts w:ascii="Times New Roman" w:hAnsi="Times New Roman" w:cs="Times New Roman"/>
-          <w:sz w:val="32"/>
-          <w:szCs w:val="32"/>
-        </w:rPr>
-      </w:pPr>
-      <w:r>
-        <w:rPr>
-          <w:rFonts w:ascii="Times New Roman" w:hAnsi="Times New Roman" w:cs="Times New Roman"/>
-          <w:sz w:val="32"/>
-          <w:szCs w:val="32"/>
-        </w:rPr>
-        <w:t xml:space="preserve">The Natural Language Toolkit (NLTK) is used for the preprocessing of data. NLTK is used for tokenization of text patterns, to remove stop words from the text, etc. </w:t>
-      </w:r>
-    </w:p>
-    <w:p>
-      <w:pPr>
-        <w:rPr>
-          <w:rFonts w:ascii="Times New Roman" w:hAnsi="Times New Roman" w:cs="Times New Roman"/>
-          <w:sz w:val="32"/>
-          <w:szCs w:val="32"/>
-        </w:rPr>
-      </w:pPr>
-      <w:r>
-        <w:rPr>
-          <w:rFonts w:ascii="Times New Roman" w:hAnsi="Times New Roman" w:cs="Times New Roman"/>
-          <w:sz w:val="32"/>
-          <w:szCs w:val="32"/>
-        </w:rPr>
-        <w:sym w:font="Symbol" w:char="F0B7"/>
-      </w:r>
-      <w:r>
-        <w:rPr>
-          <w:rFonts w:ascii="Times New Roman" w:hAnsi="Times New Roman" w:cs="Times New Roman"/>
-          <w:sz w:val="32"/>
-          <w:szCs w:val="32"/>
-        </w:rPr>
-        <w:t xml:space="preserve"> Tokenization: In tokenization, the input text is split as the separated words and words are appended to the list. Firstly, PunktSentence</w:t>
-      </w:r>
-      <w:r>
-        <w:rPr>
-          <w:rFonts w:ascii="Times New Roman" w:hAnsi="Times New Roman" w:cs="Times New Roman"/>
-          <w:sz w:val="32"/>
-          <w:szCs w:val="32"/>
-        </w:rPr>
-        <w:t xml:space="preserve"> </w:t>
-      </w:r>
-      <w:r>
-        <w:rPr>
-          <w:rFonts w:ascii="Times New Roman" w:hAnsi="Times New Roman" w:cs="Times New Roman"/>
-          <w:sz w:val="32"/>
-          <w:szCs w:val="32"/>
-        </w:rPr>
-        <w:t xml:space="preserve">Tokenizer is used to tokenized text into the sentences. Then 4 different tokenizers are used to tokenize the sentences into the words: </w:t>
-      </w:r>
-    </w:p>
-    <w:p>
-      <w:pPr>
-        <w:rPr>
-          <w:rFonts w:ascii="Times New Roman" w:hAnsi="Times New Roman" w:cs="Times New Roman"/>
-          <w:sz w:val="32"/>
-          <w:szCs w:val="32"/>
-        </w:rPr>
-      </w:pPr>
-      <w:r>
-        <w:rPr>
-          <w:rFonts w:ascii="Times New Roman" w:hAnsi="Times New Roman" w:cs="Times New Roman"/>
-          <w:sz w:val="32"/>
-          <w:szCs w:val="32"/>
-        </w:rPr>
-        <w:t xml:space="preserve">o </w:t>
-      </w:r>
-      <w:r>
-        <w:rPr>
-          <w:rFonts w:ascii="Times New Roman" w:hAnsi="Times New Roman" w:cs="Times New Roman"/>
-          <w:sz w:val="32"/>
-          <w:szCs w:val="32"/>
-        </w:rPr>
-        <w:t>Whitespace Tokenizer</w:t>
-      </w:r>
-      <w:r>
-        <w:rPr>
-          <w:rFonts w:ascii="Times New Roman" w:hAnsi="Times New Roman" w:cs="Times New Roman"/>
-          <w:sz w:val="32"/>
-          <w:szCs w:val="32"/>
-        </w:rPr>
-        <w:t xml:space="preserve"> </w:t>
-      </w:r>
-    </w:p>
-    <w:p>
-      <w:pPr>
-        <w:rPr>
-          <w:rFonts w:ascii="Times New Roman" w:hAnsi="Times New Roman" w:cs="Times New Roman"/>
-          <w:sz w:val="32"/>
-          <w:szCs w:val="32"/>
-        </w:rPr>
-      </w:pPr>
-      <w:r>
-        <w:rPr>
-          <w:rFonts w:ascii="Times New Roman" w:hAnsi="Times New Roman" w:cs="Times New Roman"/>
-          <w:sz w:val="32"/>
-          <w:szCs w:val="32"/>
-        </w:rPr>
-        <w:t>o WordPunct</w:t>
-      </w:r>
-      <w:r>
-        <w:rPr>
-          <w:rFonts w:ascii="Times New Roman" w:hAnsi="Times New Roman" w:cs="Times New Roman"/>
-          <w:sz w:val="32"/>
-          <w:szCs w:val="32"/>
-        </w:rPr>
-        <w:t xml:space="preserve"> </w:t>
-      </w:r>
-      <w:r>
-        <w:rPr>
-          <w:rFonts w:ascii="Times New Roman" w:hAnsi="Times New Roman" w:cs="Times New Roman"/>
-          <w:sz w:val="32"/>
-          <w:szCs w:val="32"/>
-        </w:rPr>
-        <w:t xml:space="preserve">Tokenizer </w:t>
-      </w:r>
-    </w:p>
-    <w:p>
-      <w:pPr>
-        <w:rPr>
-          <w:rFonts w:ascii="Times New Roman" w:hAnsi="Times New Roman" w:cs="Times New Roman"/>
-          <w:sz w:val="32"/>
-          <w:szCs w:val="32"/>
-        </w:rPr>
-      </w:pPr>
-      <w:r>
-        <w:rPr>
-          <w:rFonts w:ascii="Times New Roman" w:hAnsi="Times New Roman" w:cs="Times New Roman"/>
-          <w:sz w:val="32"/>
-          <w:szCs w:val="32"/>
-        </w:rPr>
-        <w:t>o TreebankWord</w:t>
-      </w:r>
-      <w:r>
-        <w:rPr>
-          <w:rFonts w:ascii="Times New Roman" w:hAnsi="Times New Roman" w:cs="Times New Roman"/>
-          <w:sz w:val="32"/>
-          <w:szCs w:val="32"/>
-        </w:rPr>
-        <w:t xml:space="preserve"> </w:t>
-      </w:r>
-      <w:r>
-        <w:rPr>
-          <w:rFonts w:ascii="Times New Roman" w:hAnsi="Times New Roman" w:cs="Times New Roman"/>
-          <w:sz w:val="32"/>
-          <w:szCs w:val="32"/>
-        </w:rPr>
-        <w:t xml:space="preserve">Tokenizer </w:t>
-      </w:r>
-    </w:p>
-    <w:p>
-      <w:pPr>
-        <w:rPr>
-          <w:rFonts w:ascii="Times New Roman" w:hAnsi="Times New Roman" w:cs="Times New Roman"/>
-          <w:sz w:val="32"/>
-          <w:szCs w:val="32"/>
-        </w:rPr>
-      </w:pPr>
-      <w:r>
-        <w:rPr>
-          <w:rFonts w:ascii="Times New Roman" w:hAnsi="Times New Roman" w:cs="Times New Roman"/>
-          <w:sz w:val="32"/>
-          <w:szCs w:val="32"/>
-        </w:rPr>
-        <w:t>o PunctWord</w:t>
-      </w:r>
-      <w:r>
-        <w:rPr>
-          <w:rFonts w:ascii="Times New Roman" w:hAnsi="Times New Roman" w:cs="Times New Roman"/>
-          <w:sz w:val="32"/>
-          <w:szCs w:val="32"/>
-        </w:rPr>
-        <w:t xml:space="preserve"> </w:t>
-      </w:r>
-      <w:r>
-        <w:rPr>
-          <w:rFonts w:ascii="Times New Roman" w:hAnsi="Times New Roman" w:cs="Times New Roman"/>
-          <w:sz w:val="32"/>
-          <w:szCs w:val="32"/>
-        </w:rPr>
-        <w:t xml:space="preserve">Tokenizer </w:t>
-      </w:r>
-    </w:p>
-    <w:p>
-      <w:pPr>
-        <w:rPr>
-          <w:rFonts w:ascii="Times New Roman" w:hAnsi="Times New Roman" w:cs="Times New Roman"/>
-          <w:sz w:val="32"/>
-          <w:szCs w:val="32"/>
-        </w:rPr>
-      </w:pPr>
-      <w:r>
-        <w:rPr>
-          <w:rFonts w:ascii="Times New Roman" w:hAnsi="Times New Roman" w:cs="Times New Roman"/>
-          <w:sz w:val="32"/>
-          <w:szCs w:val="32"/>
-        </w:rPr>
-        <w:sym w:font="Symbol" w:char="F0B7"/>
-      </w:r>
-      <w:r>
-        <w:rPr>
-          <w:rFonts w:ascii="Times New Roman" w:hAnsi="Times New Roman" w:cs="Times New Roman"/>
-          <w:sz w:val="32"/>
-          <w:szCs w:val="32"/>
-        </w:rPr>
-        <w:t xml:space="preserve"> Lowering Text: It lowers all the letters of the words from the tokenization list. Example: Before lowering “Hey There” after lowering “hey there”. </w:t>
-      </w:r>
-    </w:p>
-    <w:p>
-      <w:pPr>
-        <w:rPr>
-          <w:rFonts w:ascii="Times New Roman" w:hAnsi="Times New Roman" w:cs="Times New Roman"/>
-          <w:sz w:val="32"/>
-          <w:szCs w:val="32"/>
-        </w:rPr>
-      </w:pPr>
-      <w:r>
-        <w:rPr>
-          <w:rFonts w:ascii="Times New Roman" w:hAnsi="Times New Roman" w:cs="Times New Roman"/>
-          <w:sz w:val="32"/>
-          <w:szCs w:val="32"/>
-        </w:rPr>
-        <w:lastRenderedPageBreak/>
-        <w:sym w:font="Symbol" w:char="F0B7"/>
-      </w:r>
-      <w:r>
-        <w:rPr>
-          <w:rFonts w:ascii="Times New Roman" w:hAnsi="Times New Roman" w:cs="Times New Roman"/>
-          <w:sz w:val="32"/>
-          <w:szCs w:val="32"/>
-        </w:rPr>
-        <w:t xml:space="preserve"> Removing Stop words: This is the most important part of the preprocessing. Stop words are useless words in the data. Stop words can be get rid of very easily using NLTK. In this stage stop words like \t, https, \u, are removed from the text. </w:t>
-      </w:r>
-    </w:p>
-    <w:p>
-      <w:pPr>
-        <w:rPr>
-          <w:rFonts w:ascii="Times New Roman" w:hAnsi="Times New Roman" w:cs="Times New Roman"/>
-          <w:sz w:val="32"/>
-          <w:szCs w:val="32"/>
-        </w:rPr>
-      </w:pPr>
-      <w:r>
-        <w:rPr>
-          <w:rFonts w:ascii="Times New Roman" w:hAnsi="Times New Roman" w:cs="Times New Roman"/>
-          <w:sz w:val="32"/>
-          <w:szCs w:val="32"/>
-        </w:rPr>
-        <w:sym w:font="Symbol" w:char="F0B7"/>
-      </w:r>
-      <w:r>
-        <w:rPr>
-          <w:rFonts w:ascii="Times New Roman" w:hAnsi="Times New Roman" w:cs="Times New Roman"/>
-          <w:sz w:val="32"/>
-          <w:szCs w:val="32"/>
-        </w:rPr>
-        <w:t xml:space="preserve"> Wordnet </w:t>
+        <w:t>evaluated on the same dataset. Classification report is also evaluated. The accuracy, recall, f-score, and precision are also calculated</w:t>
+      </w:r>
+    </w:p>
+    <w:p>
+      <w:pPr>
+        <w:rPr>
+          <w:rFonts w:ascii="Times New Roman" w:hAnsi="Times New Roman" w:cs="Times New Roman"/>
+          <w:sz w:val="32"/>
+          <w:szCs w:val="32"/>
+        </w:rPr>
+      </w:pPr>
+    </w:p>
+    <w:p>
+      <w:pPr>
+        <w:rPr>
+          <w:rFonts w:ascii="Times New Roman" w:hAnsi="Times New Roman" w:cs="Times New Roman"/>
+          <w:sz w:val="32"/>
+          <w:szCs w:val="32"/>
+        </w:rPr>
+      </w:pPr>
+      <w:r>
+        <w:rPr>
+          <w:rFonts w:ascii="Times New Roman" w:hAnsi="Times New Roman" w:cs="Times New Roman"/>
+          <w:sz w:val="32"/>
+          <w:szCs w:val="32"/>
+        </w:rPr>
+        <w:t>Software Requirements:</w:t>
+      </w:r>
+    </w:p>
+    <w:p>
+      <w:pPr>
+        <w:rPr>
+          <w:rFonts w:ascii="Times New Roman" w:hAnsi="Times New Roman" w:cs="Times New Roman"/>
+          <w:sz w:val="32"/>
+          <w:szCs w:val="32"/>
+        </w:rPr>
+      </w:pPr>
+      <w:r>
+        <w:rPr>
+          <w:rFonts w:ascii="Times New Roman" w:hAnsi="Times New Roman" w:cs="Times New Roman"/>
+          <w:sz w:val="32"/>
+          <w:szCs w:val="32"/>
+        </w:rPr>
+        <w:t xml:space="preserve">Python3.9, Tableau, anaconda, </w:t>
       </w:r>
       <w:proofErr w:type="spellStart"/>
       <w:r>
@@ -1699,253 +1952,9 @@
           <w:sz w:val="32"/>
           <w:szCs w:val="32"/>
         </w:rPr>
-        <w:t>lemmatizer</w:t>
+        <w:t>Vscode</w:t>
       </w:r>
       <w:proofErr w:type="spellEnd"/>
-      <w:r>
-        <w:rPr>
-          <w:rFonts w:ascii="Times New Roman" w:hAnsi="Times New Roman" w:cs="Times New Roman"/>
-          <w:sz w:val="32"/>
-          <w:szCs w:val="32"/>
-        </w:rPr>
-        <w:t xml:space="preserve">: Wordnet </w:t>
-      </w:r>
-      <w:proofErr w:type="spellStart"/>
-      <w:r>
-        <w:rPr>
-          <w:rFonts w:ascii="Times New Roman" w:hAnsi="Times New Roman" w:cs="Times New Roman"/>
-          <w:sz w:val="32"/>
-          <w:szCs w:val="32"/>
-        </w:rPr>
-        <w:t>lemmatizer</w:t>
-      </w:r>
-      <w:proofErr w:type="spellEnd"/>
-      <w:r>
-        <w:rPr>
-          <w:rFonts w:ascii="Times New Roman" w:hAnsi="Times New Roman" w:cs="Times New Roman"/>
-          <w:sz w:val="32"/>
-          <w:szCs w:val="32"/>
-        </w:rPr>
-        <w:t xml:space="preserve"> finds the synonyms of a word, meaning and many more and links them to the one word.</w:t>
-      </w:r>
-    </w:p>
-    <w:p/>
-    <w:p>
-      <w:pPr>
-        <w:rPr>
-          <w:rFonts w:ascii="Times New Roman" w:hAnsi="Times New Roman" w:cs="Times New Roman"/>
-          <w:sz w:val="32"/>
-          <w:szCs w:val="32"/>
-        </w:rPr>
-      </w:pPr>
-      <w:r>
-        <w:rPr>
-          <w:rFonts w:ascii="Times New Roman" w:hAnsi="Times New Roman" w:cs="Times New Roman"/>
-          <w:sz w:val="32"/>
-          <w:szCs w:val="32"/>
-        </w:rPr>
-        <w:t xml:space="preserve"> Feature Extraction: </w:t>
-      </w:r>
-    </w:p>
-    <w:p>
-      <w:pPr>
-        <w:rPr>
-          <w:rFonts w:ascii="Times New Roman" w:hAnsi="Times New Roman" w:cs="Times New Roman"/>
-          <w:sz w:val="32"/>
-          <w:szCs w:val="32"/>
-        </w:rPr>
-      </w:pPr>
-      <w:r>
-        <w:rPr>
-          <w:rFonts w:ascii="Times New Roman" w:hAnsi="Times New Roman" w:cs="Times New Roman"/>
-          <w:sz w:val="32"/>
-          <w:szCs w:val="32"/>
-        </w:rPr>
-        <w:t>In this step, the proposed model has transformed the data in a suitable form which is passed to the machine learning algorithms. Features of the data are extracted and put them in a list of features. Also, the polarity (i.e., the text is Bullying or Non-Bullying) of each text is extracted and stored in the list of features.</w:t>
-      </w:r>
-    </w:p>
-    <w:p>
-      <w:pPr>
-        <w:rPr>
-          <w:rFonts w:ascii="Times New Roman" w:hAnsi="Times New Roman" w:cs="Times New Roman"/>
-          <w:sz w:val="32"/>
-          <w:szCs w:val="32"/>
-        </w:rPr>
-      </w:pPr>
-      <w:r>
-        <w:rPr>
-          <w:rFonts w:ascii="Times New Roman" w:hAnsi="Times New Roman" w:cs="Times New Roman"/>
-          <w:sz w:val="32"/>
-          <w:szCs w:val="32"/>
-        </w:rPr>
-        <w:t xml:space="preserve">Algorithm Selection: </w:t>
-      </w:r>
-    </w:p>
-    <w:p>
-      <w:pPr>
-        <w:rPr>
-          <w:rFonts w:ascii="Times New Roman" w:hAnsi="Times New Roman" w:cs="Times New Roman"/>
-          <w:sz w:val="32"/>
-          <w:szCs w:val="32"/>
-        </w:rPr>
-      </w:pPr>
-      <w:r>
-        <w:rPr>
-          <w:rFonts w:ascii="Times New Roman" w:hAnsi="Times New Roman" w:cs="Times New Roman"/>
-          <w:sz w:val="32"/>
-          <w:szCs w:val="32"/>
-        </w:rPr>
-        <w:t xml:space="preserve">To detect social media bullying automatically, supervised Binary classification machine learning algorithms like SVM with linear kernel </w:t>
-      </w:r>
-      <w:r>
-        <w:rPr>
-          <w:rFonts w:ascii="Times New Roman" w:hAnsi="Times New Roman" w:cs="Times New Roman"/>
-          <w:sz w:val="32"/>
-          <w:szCs w:val="32"/>
-        </w:rPr>
-        <w:t xml:space="preserve">Logistic regression, </w:t>
-      </w:r>
-      <w:r>
-        <w:rPr>
-          <w:rFonts w:ascii="Times New Roman" w:hAnsi="Times New Roman" w:cs="Times New Roman"/>
-          <w:sz w:val="32"/>
-          <w:szCs w:val="32"/>
-        </w:rPr>
-        <w:t>Naive Bayes is used. The reason behind this is SVM</w:t>
-      </w:r>
-      <w:r>
-        <w:rPr>
-          <w:rFonts w:ascii="Times New Roman" w:hAnsi="Times New Roman" w:cs="Times New Roman"/>
-          <w:sz w:val="32"/>
-          <w:szCs w:val="32"/>
-        </w:rPr>
-        <w:t>, Logistic Regression</w:t>
-      </w:r>
-      <w:r>
-        <w:rPr>
-          <w:rFonts w:ascii="Times New Roman" w:hAnsi="Times New Roman" w:cs="Times New Roman"/>
-          <w:sz w:val="32"/>
-          <w:szCs w:val="32"/>
-        </w:rPr>
-        <w:t xml:space="preserve"> and Naive Bayes calculate the probabilities for each class (i.e.</w:t>
-      </w:r>
-      <w:r>
-        <w:rPr>
-          <w:rFonts w:ascii="Times New Roman" w:hAnsi="Times New Roman" w:cs="Times New Roman"/>
-          <w:sz w:val="32"/>
-          <w:szCs w:val="32"/>
-        </w:rPr>
-        <w:t>,</w:t>
-      </w:r>
-      <w:r>
-        <w:rPr>
-          <w:rFonts w:ascii="Times New Roman" w:hAnsi="Times New Roman" w:cs="Times New Roman"/>
-          <w:sz w:val="32"/>
-          <w:szCs w:val="32"/>
-        </w:rPr>
-        <w:t xml:space="preserve"> probabilities of Bullying and Non-Bullying tweets). Both SVM</w:t>
-      </w:r>
-      <w:r>
-        <w:rPr>
-          <w:rFonts w:ascii="Times New Roman" w:hAnsi="Times New Roman" w:cs="Times New Roman"/>
-          <w:sz w:val="32"/>
-          <w:szCs w:val="32"/>
-        </w:rPr>
-        <w:t>,</w:t>
-      </w:r>
-      <w:r>
-        <w:rPr>
-          <w:rFonts w:ascii="Times New Roman" w:hAnsi="Times New Roman" w:cs="Times New Roman"/>
-          <w:sz w:val="32"/>
-          <w:szCs w:val="32"/>
-        </w:rPr>
-        <w:t xml:space="preserve"> </w:t>
-      </w:r>
-      <w:r>
-        <w:rPr>
-          <w:rFonts w:ascii="Times New Roman" w:hAnsi="Times New Roman" w:cs="Times New Roman"/>
-          <w:sz w:val="32"/>
-          <w:szCs w:val="32"/>
-        </w:rPr>
-        <w:t>Logistic Regression</w:t>
-      </w:r>
-      <w:r>
-        <w:rPr>
-          <w:rFonts w:ascii="Times New Roman" w:hAnsi="Times New Roman" w:cs="Times New Roman"/>
-          <w:sz w:val="32"/>
-          <w:szCs w:val="32"/>
-        </w:rPr>
-        <w:t xml:space="preserve"> and NB algorithms are used for the classification of the two-cluster.</w:t>
-      </w:r>
-      <w:r>
-        <w:rPr>
-          <w:rFonts w:ascii="Times New Roman" w:hAnsi="Times New Roman" w:cs="Times New Roman"/>
-          <w:sz w:val="32"/>
-          <w:szCs w:val="32"/>
-        </w:rPr>
-        <w:t xml:space="preserve"> M</w:t>
-      </w:r>
-      <w:r>
-        <w:rPr>
-          <w:rFonts w:ascii="Times New Roman" w:hAnsi="Times New Roman" w:cs="Times New Roman"/>
-          <w:sz w:val="32"/>
-          <w:szCs w:val="32"/>
-        </w:rPr>
-        <w:t>achine learning models were evaluated on the same dataset. Classification report is also evaluated. The accuracy, recall, f-score, and precision are also calculated</w:t>
-      </w:r>
-    </w:p>
-    <w:p>
-      <w:pPr>
-        <w:rPr>
-          <w:rFonts w:ascii="Times New Roman" w:hAnsi="Times New Roman" w:cs="Times New Roman"/>
-          <w:sz w:val="32"/>
-          <w:szCs w:val="32"/>
-        </w:rPr>
-      </w:pPr>
-    </w:p>
-    <w:p>
-      <w:pPr>
-        <w:rPr>
-          <w:rFonts w:ascii="Times New Roman" w:hAnsi="Times New Roman" w:cs="Times New Roman"/>
-          <w:sz w:val="32"/>
-          <w:szCs w:val="32"/>
-        </w:rPr>
-      </w:pPr>
-      <w:r>
-        <w:rPr>
-          <w:rFonts w:ascii="Times New Roman" w:hAnsi="Times New Roman" w:cs="Times New Roman"/>
-          <w:sz w:val="32"/>
-          <w:szCs w:val="32"/>
-        </w:rPr>
-        <w:t>Software Requirements:</w:t>
-      </w:r>
-    </w:p>
-    <w:p>
-      <w:pPr>
-        <w:rPr>
-          <w:rFonts w:ascii="Times New Roman" w:hAnsi="Times New Roman" w:cs="Times New Roman"/>
-          <w:sz w:val="32"/>
-          <w:szCs w:val="32"/>
-        </w:rPr>
-      </w:pPr>
-      <w:r>
-        <w:rPr>
-          <w:rFonts w:ascii="Times New Roman" w:hAnsi="Times New Roman" w:cs="Times New Roman"/>
-          <w:sz w:val="32"/>
-          <w:szCs w:val="32"/>
-        </w:rPr>
-        <w:t xml:space="preserve">Python3.9, Tableau, anaconda, </w:t>
-      </w:r>
-      <w:proofErr w:type="spellStart"/>
-      <w:r>
-        <w:rPr>
-          <w:rFonts w:ascii="Times New Roman" w:hAnsi="Times New Roman" w:cs="Times New Roman"/>
-          <w:sz w:val="32"/>
-          <w:szCs w:val="32"/>
-        </w:rPr>
-        <w:t>Vscode</w:t>
-      </w:r>
-      <w:proofErr w:type="spellEnd"/>
     </w:p>
     <w:p>
       <w:pPr>
@@ -1987,7 +1996,6 @@
           <w:sz w:val="32"/>
           <w:szCs w:val="32"/>
         </w:rPr>
-        <w:lastRenderedPageBreak/>
         <w:t>1. For detecting bullying content we need a proper data set which is implemented in real time.</w:t>
       </w:r>
     </w:p>
@@ -2278,39 +2286,30 @@
           <w:szCs w:val="32"/>
         </w:rPr>
       </w:pPr>
-    </w:p>
-    <w:p>
-      <w:pPr>
-        <w:rPr>
-          <w:rFonts w:ascii="Times New Roman" w:hAnsi="Times New Roman" w:cs="Times New Roman"/>
-          <w:sz w:val="32"/>
-          <w:szCs w:val="32"/>
-        </w:rPr>
-      </w:pPr>
-    </w:p>
-    <w:p>
-      <w:pPr>
-        <w:rPr>
-          <w:rFonts w:ascii="Times New Roman" w:hAnsi="Times New Roman" w:cs="Times New Roman"/>
-          <w:sz w:val="32"/>
-          <w:szCs w:val="32"/>
-        </w:rPr>
-      </w:pPr>
-    </w:p>
-    <w:p>
-      <w:pPr>
-        <w:rPr>
-          <w:rFonts w:ascii="Times New Roman" w:hAnsi="Times New Roman" w:cs="Times New Roman"/>
-          <w:sz w:val="32"/>
-          <w:szCs w:val="32"/>
-        </w:rPr>
-      </w:pPr>
-      <w:r>
-        <w:rPr>
-          <w:rFonts w:ascii="Times New Roman" w:hAnsi="Times New Roman" w:cs="Times New Roman"/>
-          <w:sz w:val="32"/>
-          <w:szCs w:val="32"/>
-        </w:rPr>
+      <w:r>
+        <w:rPr>
+          <w:rFonts w:ascii="Times New Roman" w:hAnsi="Times New Roman" w:cs="Times New Roman"/>
+          <w:sz w:val="32"/>
+          <w:szCs w:val="32"/>
+        </w:rPr>
+        <w:t xml:space="preserve">This project helps to prevent attackers to target young teens through social media by detecting real time detection of cyberbullying attackers.  </w:t>
+      </w:r>
+    </w:p>
+    <w:p>
+      <w:pPr>
+        <w:rPr>
+          <w:rFonts w:ascii="Times New Roman" w:hAnsi="Times New Roman" w:cs="Times New Roman"/>
+          <w:sz w:val="32"/>
+          <w:szCs w:val="32"/>
+        </w:rPr>
+      </w:pPr>
+      <w:r>
+        <w:rPr>
+          <w:rFonts w:ascii="Times New Roman" w:hAnsi="Times New Roman" w:cs="Times New Roman"/>
+          <w:sz w:val="32"/>
+          <w:szCs w:val="32"/>
+        </w:rPr>
+        <w:lastRenderedPageBreak/>
         <w:t>Literature review</w:t>
       </w:r>
     </w:p>
@@ -2492,7 +2491,6 @@
                 <w:sz w:val="32"/>
                 <w:szCs w:val="32"/>
               </w:rPr>
-              <w:lastRenderedPageBreak/>
               <w:t>1</w:t>
             </w:r>
           </w:p>
@@ -3520,7 +3518,7 @@
                 <w:sz w:val="32"/>
                 <w:szCs w:val="32"/>
               </w:rPr>
-              <w:t xml:space="preserve">Elaborated on characteristics, forms of bullying, estimates of bullying, risk factors, side effects of bullying in India specific to </w:t>
+              <w:t xml:space="preserve">Elaborated on characteristics, forms of bullying, </w:t>
             </w:r>
             <w:r>
               <w:rPr>
@@ -3529,7 +3527,7 @@
                 <w:szCs w:val="32"/>
               </w:rPr>
               <w:lastRenderedPageBreak/>
-              <w:t>adolescents going to school</w:t>
+              <w:t>estimates of bullying, risk factors, side effects of bullying in India specific to adolescents going to school</w:t>
             </w:r>
           </w:p>
         </w:tc>
@@ -3751,6 +3749,7 @@
           <w:sz w:val="32"/>
           <w:szCs w:val="32"/>
         </w:rPr>
+        <w:lastRenderedPageBreak/>
         <w:drawing>
           <wp:inline distT="0" distB="0" distL="0" distR="0" wp14:anchorId="3F243E01" wp14:editId="19B4D44A">
             <wp:extent cx="6347460" cy="4648200"/>
@@ -4635,6 +4634,7 @@
   <w:style w:type="character" w:default="1" w:styleId="DefaultParagraphFont">
     <w:name w:val="Default Paragraph Font"/>
     <w:uiPriority w:val="1"/>
+    <w:semiHidden/>
     <w:unhideWhenUsed/>
   </w:style>
   <w:style w:type="table" w:default="1" w:styleId="TableNormal">

</xml_diff>